<commit_message>
slight revision of Arduino Language Reference.docx.
</commit_message>
<xml_diff>
--- a/Arduino Language Reference.docx
+++ b/Arduino Language Reference.docx
@@ -537,8 +537,6 @@
               </w:rPr>
               <w:t>Arithmetic Operators</w:t>
             </w:r>
-            <w:bookmarkStart w:id="0" w:name="_GoBack"/>
-            <w:bookmarkEnd w:id="0"/>
           </w:p>
           <w:p>
             <w:pPr>
@@ -1271,27 +1269,7 @@
                 <w:sz w:val="24"/>
                 <w:szCs w:val="24"/>
               </w:rPr>
-              <w:t xml:space="preserve">(bitwise </w:t>
-            </w:r>
-            <w:proofErr w:type="spellStart"/>
-            <w:r>
-              <w:rPr>
-                <w:rFonts w:ascii="inherit" w:eastAsia="Times New Roman" w:hAnsi="inherit" w:cs="Times New Roman"/>
-                <w:color w:val="4F4E4E"/>
-                <w:sz w:val="24"/>
-                <w:szCs w:val="24"/>
-              </w:rPr>
-              <w:t>xor</w:t>
-            </w:r>
-            <w:proofErr w:type="spellEnd"/>
-            <w:r>
-              <w:rPr>
-                <w:rFonts w:ascii="inherit" w:eastAsia="Times New Roman" w:hAnsi="inherit" w:cs="Times New Roman"/>
-                <w:color w:val="4F4E4E"/>
-                <w:sz w:val="24"/>
-                <w:szCs w:val="24"/>
-              </w:rPr>
-              <w:t>)</w:t>
+              <w:t>(bitwise xor)</w:t>
             </w:r>
           </w:p>
           <w:p>
@@ -1381,27 +1359,7 @@
                 <w:sz w:val="24"/>
                 <w:szCs w:val="24"/>
               </w:rPr>
-              <w:t>(</w:t>
-            </w:r>
-            <w:proofErr w:type="spellStart"/>
-            <w:r>
-              <w:rPr>
-                <w:rFonts w:ascii="inherit" w:eastAsia="Times New Roman" w:hAnsi="inherit" w:cs="Times New Roman"/>
-                <w:color w:val="4F4E4E"/>
-                <w:sz w:val="24"/>
-                <w:szCs w:val="24"/>
-              </w:rPr>
-              <w:t>bitshift</w:t>
-            </w:r>
-            <w:proofErr w:type="spellEnd"/>
-            <w:r>
-              <w:rPr>
-                <w:rFonts w:ascii="inherit" w:eastAsia="Times New Roman" w:hAnsi="inherit" w:cs="Times New Roman"/>
-                <w:color w:val="4F4E4E"/>
-                <w:sz w:val="24"/>
-                <w:szCs w:val="24"/>
-              </w:rPr>
-              <w:t xml:space="preserve"> left)</w:t>
+              <w:t>(bitshift left)</w:t>
             </w:r>
           </w:p>
           <w:p>
@@ -1446,27 +1404,7 @@
                 <w:sz w:val="24"/>
                 <w:szCs w:val="24"/>
               </w:rPr>
-              <w:t>(</w:t>
-            </w:r>
-            <w:proofErr w:type="spellStart"/>
-            <w:r>
-              <w:rPr>
-                <w:rFonts w:ascii="inherit" w:eastAsia="Times New Roman" w:hAnsi="inherit" w:cs="Times New Roman"/>
-                <w:color w:val="4F4E4E"/>
-                <w:sz w:val="24"/>
-                <w:szCs w:val="24"/>
-              </w:rPr>
-              <w:t>bitshift</w:t>
-            </w:r>
-            <w:proofErr w:type="spellEnd"/>
-            <w:r>
-              <w:rPr>
-                <w:rFonts w:ascii="inherit" w:eastAsia="Times New Roman" w:hAnsi="inherit" w:cs="Times New Roman"/>
-                <w:color w:val="4F4E4E"/>
-                <w:sz w:val="24"/>
-                <w:szCs w:val="24"/>
-              </w:rPr>
-              <w:t xml:space="preserve"> right)</w:t>
+              <w:t>(bitshift right)</w:t>
             </w:r>
           </w:p>
           <w:p>
@@ -1861,7 +1799,6 @@
               </w:rPr>
             </w:pPr>
             <w:hyperlink r:id="rId42" w:history="1">
-              <w:proofErr w:type="spellStart"/>
               <w:r>
                 <w:rPr>
                   <w:rFonts w:ascii="inherit" w:eastAsia="Times New Roman" w:hAnsi="inherit" w:cs="Times New Roman"/>
@@ -1871,7 +1808,6 @@
                 </w:rPr>
                 <w:t>boolean</w:t>
               </w:r>
-              <w:proofErr w:type="spellEnd"/>
             </w:hyperlink>
             <w:r>
               <w:rPr>
@@ -1986,7 +1922,6 @@
               </w:rPr>
             </w:pPr>
             <w:hyperlink r:id="rId45" w:history="1">
-              <w:proofErr w:type="spellStart"/>
               <w:r>
                 <w:rPr>
                   <w:rFonts w:ascii="inherit" w:eastAsia="Times New Roman" w:hAnsi="inherit" w:cs="Times New Roman"/>
@@ -1996,7 +1931,6 @@
                 </w:rPr>
                 <w:t>int</w:t>
               </w:r>
-              <w:proofErr w:type="spellEnd"/>
             </w:hyperlink>
             <w:r>
               <w:rPr>
@@ -2166,7 +2100,7 @@
               <w:spacing w:after="0" w:line="240" w:lineRule="auto"/>
               <w:rPr>
                 <w:rFonts w:ascii="inherit" w:eastAsia="Times New Roman" w:hAnsi="inherit" w:cs="Times New Roman"/>
-                <w:color w:val="4F4E4E"/>
+                <w:color w:val="00979C"/>
                 <w:sz w:val="24"/>
                 <w:szCs w:val="24"/>
               </w:rPr>
@@ -2191,6 +2125,19 @@
                 <w:t>/ single line</w:t>
               </w:r>
             </w:hyperlink>
+          </w:p>
+          <w:p>
+            <w:pPr>
+              <w:spacing w:after="0" w:line="240" w:lineRule="auto"/>
+              <w:rPr>
+                <w:rFonts w:ascii="inherit" w:eastAsia="Times New Roman" w:hAnsi="inherit" w:cs="Times New Roman"/>
+                <w:color w:val="4F4E4E"/>
+                <w:sz w:val="24"/>
+                <w:szCs w:val="24"/>
+              </w:rPr>
+            </w:pPr>
+            <w:bookmarkStart w:id="0" w:name="_GoBack"/>
+            <w:bookmarkEnd w:id="0"/>
           </w:p>
           <w:p>
             <w:pPr>
@@ -2281,19 +2228,8 @@
                   <w:sz w:val="24"/>
                   <w:szCs w:val="24"/>
                 </w:rPr>
-                <w:t>e &lt;</w:t>
+                <w:t>e &lt;otherCode.h</w:t>
               </w:r>
-              <w:proofErr w:type="spellStart"/>
-              <w:r>
-                <w:rPr>
-                  <w:rFonts w:ascii="inherit" w:eastAsia="Times New Roman" w:hAnsi="inherit" w:cs="Times New Roman"/>
-                  <w:color w:val="00979C"/>
-                  <w:sz w:val="24"/>
-                  <w:szCs w:val="24"/>
-                </w:rPr>
-                <w:t>otherCode.h</w:t>
-              </w:r>
-              <w:proofErr w:type="spellEnd"/>
               <w:r>
                 <w:rPr>
                   <w:rFonts w:ascii="inherit" w:eastAsia="Times New Roman" w:hAnsi="inherit" w:cs="Times New Roman"/>
@@ -2456,7 +2392,6 @@
               </w:rPr>
             </w:pPr>
             <w:hyperlink r:id="rId55" w:history="1">
-              <w:proofErr w:type="spellStart"/>
               <w:r>
                 <w:rPr>
                   <w:rFonts w:ascii="inherit" w:eastAsia="Times New Roman" w:hAnsi="inherit" w:cs="Times New Roman"/>
@@ -2466,7 +2401,6 @@
                 </w:rPr>
                 <w:t>pinMode</w:t>
               </w:r>
-              <w:proofErr w:type="spellEnd"/>
             </w:hyperlink>
             <w:r>
               <w:rPr>
@@ -2490,7 +2424,6 @@
               </w:rPr>
             </w:pPr>
             <w:hyperlink r:id="rId56" w:history="1">
-              <w:proofErr w:type="spellStart"/>
               <w:r>
                 <w:rPr>
                   <w:rFonts w:ascii="inherit" w:eastAsia="Times New Roman" w:hAnsi="inherit" w:cs="Times New Roman"/>
@@ -2500,7 +2433,6 @@
                 </w:rPr>
                 <w:t>digitalWrite</w:t>
               </w:r>
-              <w:proofErr w:type="spellEnd"/>
             </w:hyperlink>
             <w:r>
               <w:rPr>
@@ -2524,7 +2456,6 @@
               </w:rPr>
             </w:pPr>
             <w:hyperlink r:id="rId57" w:history="1">
-              <w:proofErr w:type="spellStart"/>
               <w:r>
                 <w:rPr>
                   <w:rFonts w:ascii="inherit" w:eastAsia="Times New Roman" w:hAnsi="inherit" w:cs="Times New Roman"/>
@@ -2534,7 +2465,6 @@
                 </w:rPr>
                 <w:t>digitalRead</w:t>
               </w:r>
-              <w:proofErr w:type="spellEnd"/>
             </w:hyperlink>
             <w:r>
               <w:rPr>
@@ -2579,7 +2509,6 @@
               </w:rPr>
             </w:pPr>
             <w:hyperlink r:id="rId58" w:history="1">
-              <w:proofErr w:type="spellStart"/>
               <w:r>
                 <w:rPr>
                   <w:rFonts w:ascii="inherit" w:eastAsia="Times New Roman" w:hAnsi="inherit" w:cs="Times New Roman"/>
@@ -2589,7 +2518,6 @@
                 </w:rPr>
                 <w:t>analogRead</w:t>
               </w:r>
-              <w:proofErr w:type="spellEnd"/>
             </w:hyperlink>
             <w:r>
               <w:rPr>
@@ -2613,7 +2541,6 @@
               </w:rPr>
             </w:pPr>
             <w:hyperlink r:id="rId59" w:history="1">
-              <w:proofErr w:type="spellStart"/>
               <w:r>
                 <w:rPr>
                   <w:rFonts w:ascii="inherit" w:eastAsia="Times New Roman" w:hAnsi="inherit" w:cs="Times New Roman"/>
@@ -2623,7 +2550,6 @@
                 </w:rPr>
                 <w:t>analogWrite</w:t>
               </w:r>
-              <w:proofErr w:type="spellEnd"/>
             </w:hyperlink>
             <w:r>
               <w:rPr>
@@ -2716,7 +2642,6 @@
               </w:rPr>
             </w:pPr>
             <w:hyperlink r:id="rId61" w:history="1">
-              <w:proofErr w:type="spellStart"/>
               <w:r>
                 <w:rPr>
                   <w:rFonts w:ascii="inherit" w:eastAsia="Times New Roman" w:hAnsi="inherit" w:cs="Times New Roman"/>
@@ -2726,7 +2651,6 @@
                 </w:rPr>
                 <w:t>delayMicroseconds</w:t>
               </w:r>
-              <w:proofErr w:type="spellEnd"/>
             </w:hyperlink>
             <w:r>
               <w:rPr>
@@ -3059,7 +2983,6 @@
                 <w:szCs w:val="24"/>
               </w:rPr>
             </w:pPr>
-            <w:proofErr w:type="spellStart"/>
             <w:r>
               <w:rPr>
                 <w:rFonts w:ascii="inherit" w:eastAsia="Times New Roman" w:hAnsi="inherit" w:cs="Times New Roman"/>
@@ -3078,7 +3001,6 @@
               </w:rPr>
               <w:t>l.begin</w:t>
             </w:r>
-            <w:proofErr w:type="spellEnd"/>
             <w:r>
               <w:rPr>
                 <w:rFonts w:ascii="inherit" w:eastAsia="Times New Roman" w:hAnsi="inherit" w:cs="Times New Roman"/>
@@ -3099,7 +3021,6 @@
                 <w:szCs w:val="24"/>
               </w:rPr>
             </w:pPr>
-            <w:proofErr w:type="spellStart"/>
             <w:r>
               <w:rPr>
                 <w:rFonts w:ascii="inherit" w:eastAsia="Times New Roman" w:hAnsi="inherit" w:cs="Times New Roman"/>
@@ -3118,7 +3039,6 @@
               </w:rPr>
               <w:t>l.print</w:t>
             </w:r>
-            <w:proofErr w:type="spellEnd"/>
             <w:r>
               <w:rPr>
                 <w:rFonts w:ascii="inherit" w:eastAsia="Times New Roman" w:hAnsi="inherit" w:cs="Times New Roman"/>

</xml_diff>